<commit_message>
test case.docx + installation.docx
</commit_message>
<xml_diff>
--- a/Temp/ThinhDP/Test case.docx
+++ b/Temp/ThinhDP/Test case.docx
@@ -8446,6 +8446,389 @@
               </w:rPr>
               <w:t>14/04/2015</w:t>
             </w:r>
+          </w:p>
+        </w:tc>
+        <w:tc>
+          <w:tcPr>
+            <w:tcW w:w="1679" w:type="dxa"/>
+          </w:tcPr>
+          <w:p>
+            <w:pPr>
+              <w:rPr>
+                <w:rFonts w:asciiTheme="majorHAnsi" w:hAnsiTheme="majorHAnsi"/>
+                <w:sz w:val="24"/>
+                <w:szCs w:val="24"/>
+                <w:lang w:eastAsia="zh-CN"/>
+              </w:rPr>
+            </w:pPr>
+          </w:p>
+        </w:tc>
+      </w:tr>
+      <w:tr>
+        <w:trPr>
+          <w:trHeight w:val="3247"/>
+        </w:trPr>
+        <w:tc>
+          <w:tcPr>
+            <w:tcW w:w="1009" w:type="dxa"/>
+          </w:tcPr>
+          <w:p>
+            <w:pPr>
+              <w:rPr>
+                <w:rFonts w:asciiTheme="majorHAnsi" w:hAnsiTheme="majorHAnsi"/>
+                <w:sz w:val="24"/>
+                <w:szCs w:val="24"/>
+                <w:lang w:eastAsia="zh-CN"/>
+              </w:rPr>
+            </w:pPr>
+            <w:r>
+              <w:rPr>
+                <w:rFonts w:asciiTheme="majorHAnsi" w:hAnsiTheme="majorHAnsi"/>
+                <w:sz w:val="24"/>
+                <w:szCs w:val="24"/>
+                <w:lang w:eastAsia="zh-CN"/>
+              </w:rPr>
+              <w:t>OAD03</w:t>
+            </w:r>
+          </w:p>
+        </w:tc>
+        <w:tc>
+          <w:tcPr>
+            <w:tcW w:w="2244" w:type="dxa"/>
+          </w:tcPr>
+          <w:p>
+            <w:pPr>
+              <w:rPr>
+                <w:rFonts w:asciiTheme="majorHAnsi" w:hAnsiTheme="majorHAnsi"/>
+                <w:sz w:val="24"/>
+                <w:szCs w:val="24"/>
+                <w:lang w:eastAsia="zh-CN"/>
+              </w:rPr>
+            </w:pPr>
+            <w:r>
+              <w:rPr>
+                <w:rFonts w:asciiTheme="majorHAnsi" w:hAnsiTheme="majorHAnsi"/>
+                <w:sz w:val="24"/>
+                <w:szCs w:val="24"/>
+                <w:lang w:eastAsia="zh-CN"/>
+              </w:rPr>
+              <w:t>Goods owner accepts deal sent from driver when weight limit is up</w:t>
+            </w:r>
+          </w:p>
+        </w:tc>
+        <w:tc>
+          <w:tcPr>
+            <w:tcW w:w="2351" w:type="dxa"/>
+          </w:tcPr>
+          <w:p>
+            <w:pPr>
+              <w:rPr>
+                <w:rFonts w:asciiTheme="majorHAnsi" w:hAnsiTheme="majorHAnsi"/>
+                <w:sz w:val="24"/>
+                <w:szCs w:val="24"/>
+                <w:lang w:eastAsia="zh-CN"/>
+              </w:rPr>
+            </w:pPr>
+            <w:r>
+              <w:rPr>
+                <w:rFonts w:asciiTheme="majorHAnsi" w:hAnsiTheme="majorHAnsi"/>
+                <w:sz w:val="24"/>
+                <w:szCs w:val="24"/>
+                <w:lang w:eastAsia="zh-CN"/>
+              </w:rPr>
+              <w:t>1- Owner 1 creates goods 1 with weight:  “5000”, owner 2 creates goods 2 with weight: “4000”, driver creates route with weight: “8000”.</w:t>
+            </w:r>
+            <w:r>
+              <w:rPr>
+                <w:rFonts w:asciiTheme="majorHAnsi" w:hAnsiTheme="majorHAnsi"/>
+                <w:sz w:val="24"/>
+                <w:szCs w:val="24"/>
+                <w:lang w:eastAsia="zh-CN"/>
+              </w:rPr>
+              <w:t xml:space="preserve"> All goods and route are matched to each other.</w:t>
+            </w:r>
+          </w:p>
+          <w:p>
+            <w:pPr>
+              <w:rPr>
+                <w:rFonts w:asciiTheme="majorHAnsi" w:hAnsiTheme="majorHAnsi"/>
+                <w:sz w:val="24"/>
+                <w:szCs w:val="24"/>
+                <w:lang w:eastAsia="zh-CN"/>
+              </w:rPr>
+            </w:pPr>
+            <w:r>
+              <w:rPr>
+                <w:rFonts w:asciiTheme="majorHAnsi" w:hAnsiTheme="majorHAnsi"/>
+                <w:sz w:val="24"/>
+                <w:szCs w:val="24"/>
+                <w:lang w:eastAsia="zh-CN"/>
+              </w:rPr>
+              <w:t xml:space="preserve">2- </w:t>
+            </w:r>
+            <w:r>
+              <w:rPr>
+                <w:rFonts w:asciiTheme="majorHAnsi" w:hAnsiTheme="majorHAnsi"/>
+                <w:sz w:val="24"/>
+                <w:szCs w:val="24"/>
+                <w:lang w:eastAsia="zh-CN"/>
+              </w:rPr>
+              <w:t>Driver offers deal to both owners.</w:t>
+            </w:r>
+          </w:p>
+          <w:p>
+            <w:pPr>
+              <w:rPr>
+                <w:rFonts w:asciiTheme="majorHAnsi" w:hAnsiTheme="majorHAnsi"/>
+                <w:sz w:val="24"/>
+                <w:szCs w:val="24"/>
+                <w:lang w:eastAsia="zh-CN"/>
+              </w:rPr>
+            </w:pPr>
+            <w:r>
+              <w:rPr>
+                <w:rFonts w:asciiTheme="majorHAnsi" w:hAnsiTheme="majorHAnsi"/>
+                <w:sz w:val="24"/>
+                <w:szCs w:val="24"/>
+                <w:lang w:eastAsia="zh-CN"/>
+              </w:rPr>
+              <w:t>3- Owner 1 accepts deal.</w:t>
+            </w:r>
+          </w:p>
+          <w:p>
+            <w:pPr>
+              <w:rPr>
+                <w:rFonts w:asciiTheme="majorHAnsi" w:hAnsiTheme="majorHAnsi"/>
+                <w:sz w:val="24"/>
+                <w:szCs w:val="24"/>
+                <w:lang w:eastAsia="zh-CN"/>
+              </w:rPr>
+            </w:pPr>
+            <w:r>
+              <w:rPr>
+                <w:rFonts w:asciiTheme="majorHAnsi" w:hAnsiTheme="majorHAnsi"/>
+                <w:sz w:val="24"/>
+                <w:szCs w:val="24"/>
+                <w:lang w:eastAsia="zh-CN"/>
+              </w:rPr>
+              <w:t>4- Owner 2 accept deal.</w:t>
+            </w:r>
+          </w:p>
+        </w:tc>
+        <w:tc>
+          <w:tcPr>
+            <w:tcW w:w="1787" w:type="dxa"/>
+          </w:tcPr>
+          <w:p>
+            <w:pPr>
+              <w:rPr>
+                <w:rFonts w:asciiTheme="majorHAnsi" w:hAnsiTheme="majorHAnsi"/>
+                <w:sz w:val="24"/>
+                <w:szCs w:val="24"/>
+                <w:lang w:eastAsia="zh-CN"/>
+              </w:rPr>
+            </w:pPr>
+            <w:r>
+              <w:rPr>
+                <w:rFonts w:asciiTheme="majorHAnsi" w:hAnsiTheme="majorHAnsi"/>
+                <w:sz w:val="24"/>
+                <w:szCs w:val="24"/>
+                <w:lang w:eastAsia="zh-CN"/>
+              </w:rPr>
+              <w:t>- After step 4, show error message to owner 2: “</w:t>
+            </w:r>
+            <w:proofErr w:type="spellStart"/>
+            <w:r>
+              <w:rPr>
+                <w:rFonts w:asciiTheme="majorHAnsi" w:hAnsiTheme="majorHAnsi"/>
+                <w:sz w:val="24"/>
+                <w:szCs w:val="24"/>
+                <w:lang w:eastAsia="zh-CN"/>
+              </w:rPr>
+              <w:t>Đề</w:t>
+            </w:r>
+            <w:proofErr w:type="spellEnd"/>
+            <w:r>
+              <w:rPr>
+                <w:rFonts w:asciiTheme="majorHAnsi" w:hAnsiTheme="majorHAnsi"/>
+                <w:sz w:val="24"/>
+                <w:szCs w:val="24"/>
+                <w:lang w:eastAsia="zh-CN"/>
+              </w:rPr>
+              <w:t xml:space="preserve"> </w:t>
+            </w:r>
+            <w:proofErr w:type="spellStart"/>
+            <w:r>
+              <w:rPr>
+                <w:rFonts w:asciiTheme="majorHAnsi" w:hAnsiTheme="majorHAnsi"/>
+                <w:sz w:val="24"/>
+                <w:szCs w:val="24"/>
+                <w:lang w:eastAsia="zh-CN"/>
+              </w:rPr>
+              <w:t>nghị</w:t>
+            </w:r>
+            <w:proofErr w:type="spellEnd"/>
+            <w:r>
+              <w:rPr>
+                <w:rFonts w:asciiTheme="majorHAnsi" w:hAnsiTheme="majorHAnsi"/>
+                <w:sz w:val="24"/>
+                <w:szCs w:val="24"/>
+                <w:lang w:eastAsia="zh-CN"/>
+              </w:rPr>
+              <w:t xml:space="preserve"> </w:t>
+            </w:r>
+            <w:proofErr w:type="spellStart"/>
+            <w:r>
+              <w:rPr>
+                <w:rFonts w:asciiTheme="majorHAnsi" w:hAnsiTheme="majorHAnsi"/>
+                <w:sz w:val="24"/>
+                <w:szCs w:val="24"/>
+                <w:lang w:eastAsia="zh-CN"/>
+              </w:rPr>
+              <w:t>không</w:t>
+            </w:r>
+            <w:proofErr w:type="spellEnd"/>
+            <w:r>
+              <w:rPr>
+                <w:rFonts w:asciiTheme="majorHAnsi" w:hAnsiTheme="majorHAnsi"/>
+                <w:sz w:val="24"/>
+                <w:szCs w:val="24"/>
+                <w:lang w:eastAsia="zh-CN"/>
+              </w:rPr>
+              <w:t xml:space="preserve"> </w:t>
+            </w:r>
+            <w:proofErr w:type="spellStart"/>
+            <w:r>
+              <w:rPr>
+                <w:rFonts w:asciiTheme="majorHAnsi" w:hAnsiTheme="majorHAnsi"/>
+                <w:sz w:val="24"/>
+                <w:szCs w:val="24"/>
+                <w:lang w:eastAsia="zh-CN"/>
+              </w:rPr>
+              <w:t>còn</w:t>
+            </w:r>
+            <w:proofErr w:type="spellEnd"/>
+            <w:r>
+              <w:rPr>
+                <w:rFonts w:asciiTheme="majorHAnsi" w:hAnsiTheme="majorHAnsi"/>
+                <w:sz w:val="24"/>
+                <w:szCs w:val="24"/>
+                <w:lang w:eastAsia="zh-CN"/>
+              </w:rPr>
+              <w:t xml:space="preserve"> </w:t>
+            </w:r>
+            <w:proofErr w:type="spellStart"/>
+            <w:r>
+              <w:rPr>
+                <w:rFonts w:asciiTheme="majorHAnsi" w:hAnsiTheme="majorHAnsi"/>
+                <w:sz w:val="24"/>
+                <w:szCs w:val="24"/>
+                <w:lang w:eastAsia="zh-CN"/>
+              </w:rPr>
+              <w:t>tổn</w:t>
+            </w:r>
+            <w:proofErr w:type="spellEnd"/>
+            <w:r>
+              <w:rPr>
+                <w:rFonts w:asciiTheme="majorHAnsi" w:hAnsiTheme="majorHAnsi"/>
+                <w:sz w:val="24"/>
+                <w:szCs w:val="24"/>
+                <w:lang w:eastAsia="zh-CN"/>
+              </w:rPr>
+              <w:t xml:space="preserve"> </w:t>
+            </w:r>
+            <w:proofErr w:type="spellStart"/>
+            <w:r>
+              <w:rPr>
+                <w:rFonts w:asciiTheme="majorHAnsi" w:hAnsiTheme="majorHAnsi"/>
+                <w:sz w:val="24"/>
+                <w:szCs w:val="24"/>
+                <w:lang w:eastAsia="zh-CN"/>
+              </w:rPr>
+              <w:t>tại</w:t>
+            </w:r>
+            <w:proofErr w:type="spellEnd"/>
+            <w:r>
+              <w:rPr>
+                <w:rFonts w:asciiTheme="majorHAnsi" w:hAnsiTheme="majorHAnsi"/>
+                <w:sz w:val="24"/>
+                <w:szCs w:val="24"/>
+                <w:lang w:eastAsia="zh-CN"/>
+              </w:rPr>
+              <w:t>”</w:t>
+            </w:r>
+            <w:r>
+              <w:rPr>
+                <w:rFonts w:asciiTheme="majorHAnsi" w:hAnsiTheme="majorHAnsi"/>
+                <w:sz w:val="24"/>
+                <w:szCs w:val="24"/>
+                <w:lang w:eastAsia="zh-CN"/>
+              </w:rPr>
+              <w:t>.</w:t>
+            </w:r>
+          </w:p>
+        </w:tc>
+        <w:tc>
+          <w:tcPr>
+            <w:tcW w:w="2351" w:type="dxa"/>
+          </w:tcPr>
+          <w:p>
+            <w:pPr>
+              <w:rPr>
+                <w:rFonts w:asciiTheme="majorHAnsi" w:hAnsiTheme="majorHAnsi"/>
+                <w:sz w:val="24"/>
+                <w:szCs w:val="24"/>
+                <w:lang w:eastAsia="zh-CN"/>
+              </w:rPr>
+            </w:pPr>
+            <w:r>
+              <w:rPr>
+                <w:rFonts w:asciiTheme="majorHAnsi" w:hAnsiTheme="majorHAnsi"/>
+                <w:sz w:val="24"/>
+                <w:szCs w:val="24"/>
+                <w:lang w:eastAsia="zh-CN"/>
+              </w:rPr>
+              <w:t>OCG04, DCR03, OAD01</w:t>
+            </w:r>
+            <w:r>
+              <w:rPr>
+                <w:rFonts w:asciiTheme="majorHAnsi" w:hAnsiTheme="majorHAnsi"/>
+                <w:sz w:val="24"/>
+                <w:szCs w:val="24"/>
+                <w:lang w:eastAsia="zh-CN"/>
+              </w:rPr>
+              <w:t>, DOD01</w:t>
+            </w:r>
+          </w:p>
+        </w:tc>
+        <w:tc>
+          <w:tcPr>
+            <w:tcW w:w="1330" w:type="dxa"/>
+          </w:tcPr>
+          <w:p>
+            <w:pPr>
+              <w:rPr>
+                <w:rFonts w:asciiTheme="majorHAnsi" w:hAnsiTheme="majorHAnsi"/>
+                <w:sz w:val="24"/>
+                <w:szCs w:val="24"/>
+                <w:lang w:eastAsia="zh-CN"/>
+              </w:rPr>
+            </w:pPr>
+          </w:p>
+        </w:tc>
+        <w:tc>
+          <w:tcPr>
+            <w:tcW w:w="2083" w:type="dxa"/>
+          </w:tcPr>
+          <w:p>
+            <w:pPr>
+              <w:rPr>
+                <w:rFonts w:asciiTheme="majorHAnsi" w:hAnsiTheme="majorHAnsi"/>
+                <w:sz w:val="24"/>
+                <w:szCs w:val="24"/>
+                <w:lang w:eastAsia="zh-CN"/>
+              </w:rPr>
+            </w:pPr>
           </w:p>
         </w:tc>
         <w:tc>
@@ -21467,16 +21850,7 @@
                 <w:szCs w:val="24"/>
                 <w:lang w:eastAsia="zh-CN"/>
               </w:rPr>
-              <w:t xml:space="preserve">- After step 4, show </w:t>
-            </w:r>
-            <w:r>
-              <w:rPr>
-                <w:rFonts w:asciiTheme="majorHAnsi" w:hAnsiTheme="majorHAnsi"/>
-                <w:sz w:val="24"/>
-                <w:szCs w:val="24"/>
-                <w:lang w:eastAsia="zh-CN"/>
-              </w:rPr>
-              <w:t>success message “</w:t>
+              <w:t>- After step 4, show success message “</w:t>
             </w:r>
             <w:proofErr w:type="spellStart"/>
             <w:r>
@@ -21706,25 +22080,7 @@
                 <w:szCs w:val="24"/>
                 <w:lang w:eastAsia="zh-CN"/>
               </w:rPr>
-              <w:t xml:space="preserve">Truck driver creates new route with </w:t>
-            </w:r>
-            <w:r>
-              <w:rPr>
-                <w:rFonts w:asciiTheme="majorHAnsi" w:hAnsiTheme="majorHAnsi"/>
-                <w:sz w:val="24"/>
-                <w:szCs w:val="24"/>
-                <w:lang w:eastAsia="zh-CN"/>
-              </w:rPr>
-              <w:t>4</w:t>
-            </w:r>
-            <w:r>
-              <w:rPr>
-                <w:rFonts w:asciiTheme="majorHAnsi" w:hAnsiTheme="majorHAnsi"/>
-                <w:sz w:val="24"/>
-                <w:szCs w:val="24"/>
-                <w:lang w:eastAsia="zh-CN"/>
-              </w:rPr>
-              <w:t xml:space="preserve"> addresses manually</w:t>
+              <w:t>Truck driver creates new route with 4 addresses manually</w:t>
             </w:r>
           </w:p>
         </w:tc>
@@ -22217,16 +22573,7 @@
                 <w:szCs w:val="24"/>
                 <w:lang w:eastAsia="zh-CN"/>
               </w:rPr>
-              <w:t xml:space="preserve">- After step 4, show </w:t>
-            </w:r>
-            <w:r>
-              <w:rPr>
-                <w:rFonts w:asciiTheme="majorHAnsi" w:hAnsiTheme="majorHAnsi"/>
-                <w:sz w:val="24"/>
-                <w:szCs w:val="24"/>
-                <w:lang w:eastAsia="zh-CN"/>
-              </w:rPr>
-              <w:t>success message “</w:t>
+              <w:t>- After step 4, show success message “</w:t>
             </w:r>
             <w:proofErr w:type="spellStart"/>
             <w:r>
@@ -22456,34 +22803,7 @@
                 <w:szCs w:val="24"/>
                 <w:lang w:eastAsia="zh-CN"/>
               </w:rPr>
-              <w:t xml:space="preserve">Truck driver creates new route with </w:t>
-            </w:r>
-            <w:r>
-              <w:rPr>
-                <w:rFonts w:asciiTheme="majorHAnsi" w:hAnsiTheme="majorHAnsi"/>
-                <w:sz w:val="24"/>
-                <w:szCs w:val="24"/>
-                <w:lang w:eastAsia="zh-CN"/>
-              </w:rPr>
-              <w:t>4</w:t>
-            </w:r>
-            <w:r>
-              <w:rPr>
-                <w:rFonts w:asciiTheme="majorHAnsi" w:hAnsiTheme="majorHAnsi"/>
-                <w:sz w:val="24"/>
-                <w:szCs w:val="24"/>
-                <w:lang w:eastAsia="zh-CN"/>
-              </w:rPr>
-              <w:t xml:space="preserve"> addresses </w:t>
-            </w:r>
-            <w:r>
-              <w:rPr>
-                <w:rFonts w:asciiTheme="majorHAnsi" w:hAnsiTheme="majorHAnsi"/>
-                <w:sz w:val="24"/>
-                <w:szCs w:val="24"/>
-                <w:lang w:eastAsia="zh-CN"/>
-              </w:rPr>
-              <w:t>from suggestion</w:t>
+              <w:t>Truck driver creates new route with 4 addresses from suggestion</w:t>
             </w:r>
           </w:p>
         </w:tc>
@@ -28488,7 +28808,946 @@
           </w:p>
         </w:tc>
       </w:tr>
+      <w:tr>
+        <w:trPr>
+          <w:trHeight w:val="3247"/>
+        </w:trPr>
+        <w:tc>
+          <w:tcPr>
+            <w:tcW w:w="1009" w:type="dxa"/>
+          </w:tcPr>
+          <w:p>
+            <w:pPr>
+              <w:rPr>
+                <w:rFonts w:asciiTheme="majorHAnsi" w:hAnsiTheme="majorHAnsi"/>
+                <w:sz w:val="24"/>
+                <w:szCs w:val="24"/>
+                <w:lang w:eastAsia="zh-CN"/>
+              </w:rPr>
+            </w:pPr>
+            <w:r>
+              <w:rPr>
+                <w:rFonts w:asciiTheme="majorHAnsi" w:hAnsiTheme="majorHAnsi"/>
+                <w:sz w:val="24"/>
+                <w:szCs w:val="24"/>
+                <w:lang w:eastAsia="zh-CN"/>
+              </w:rPr>
+              <w:t>DAD03</w:t>
+            </w:r>
+          </w:p>
+        </w:tc>
+        <w:tc>
+          <w:tcPr>
+            <w:tcW w:w="2244" w:type="dxa"/>
+          </w:tcPr>
+          <w:p>
+            <w:pPr>
+              <w:rPr>
+                <w:rFonts w:asciiTheme="majorHAnsi" w:hAnsiTheme="majorHAnsi"/>
+                <w:sz w:val="24"/>
+                <w:szCs w:val="24"/>
+                <w:lang w:eastAsia="zh-CN"/>
+              </w:rPr>
+            </w:pPr>
+            <w:r>
+              <w:rPr>
+                <w:rFonts w:asciiTheme="majorHAnsi" w:hAnsiTheme="majorHAnsi"/>
+                <w:sz w:val="24"/>
+                <w:szCs w:val="24"/>
+                <w:lang w:eastAsia="zh-CN"/>
+              </w:rPr>
+              <w:t>Truck driver accepts deal sent from owner</w:t>
+            </w:r>
+            <w:r>
+              <w:rPr>
+                <w:rFonts w:asciiTheme="majorHAnsi" w:hAnsiTheme="majorHAnsi"/>
+                <w:sz w:val="24"/>
+                <w:szCs w:val="24"/>
+                <w:lang w:eastAsia="zh-CN"/>
+              </w:rPr>
+              <w:t xml:space="preserve"> when goods is already accepted</w:t>
+            </w:r>
+          </w:p>
+        </w:tc>
+        <w:tc>
+          <w:tcPr>
+            <w:tcW w:w="2351" w:type="dxa"/>
+          </w:tcPr>
+          <w:p>
+            <w:pPr>
+              <w:rPr>
+                <w:rFonts w:asciiTheme="majorHAnsi" w:hAnsiTheme="majorHAnsi"/>
+                <w:sz w:val="24"/>
+                <w:szCs w:val="24"/>
+                <w:lang w:eastAsia="zh-CN"/>
+              </w:rPr>
+            </w:pPr>
+            <w:r>
+              <w:rPr>
+                <w:rFonts w:asciiTheme="majorHAnsi" w:hAnsiTheme="majorHAnsi"/>
+                <w:sz w:val="24"/>
+                <w:szCs w:val="24"/>
+                <w:lang w:eastAsia="zh-CN"/>
+              </w:rPr>
+              <w:t>1- Owner 1 creates goods 1, driver 1 creates route 1, driver creates route 2. All goods and route are matched to each other.</w:t>
+            </w:r>
+          </w:p>
+          <w:p>
+            <w:pPr>
+              <w:rPr>
+                <w:rFonts w:asciiTheme="majorHAnsi" w:hAnsiTheme="majorHAnsi"/>
+                <w:sz w:val="24"/>
+                <w:szCs w:val="24"/>
+                <w:lang w:eastAsia="zh-CN"/>
+              </w:rPr>
+            </w:pPr>
+            <w:r>
+              <w:rPr>
+                <w:rFonts w:asciiTheme="majorHAnsi" w:hAnsiTheme="majorHAnsi"/>
+                <w:sz w:val="24"/>
+                <w:szCs w:val="24"/>
+                <w:lang w:eastAsia="zh-CN"/>
+              </w:rPr>
+              <w:t>2- Owner offers deal to both driver.</w:t>
+            </w:r>
+          </w:p>
+          <w:p>
+            <w:pPr>
+              <w:rPr>
+                <w:rFonts w:asciiTheme="majorHAnsi" w:hAnsiTheme="majorHAnsi"/>
+                <w:sz w:val="24"/>
+                <w:szCs w:val="24"/>
+                <w:lang w:eastAsia="zh-CN"/>
+              </w:rPr>
+            </w:pPr>
+            <w:r>
+              <w:rPr>
+                <w:rFonts w:asciiTheme="majorHAnsi" w:hAnsiTheme="majorHAnsi"/>
+                <w:sz w:val="24"/>
+                <w:szCs w:val="24"/>
+                <w:lang w:eastAsia="zh-CN"/>
+              </w:rPr>
+              <w:t>3- Driver 1 accepts deal</w:t>
+            </w:r>
+          </w:p>
+          <w:p>
+            <w:pPr>
+              <w:rPr>
+                <w:rFonts w:asciiTheme="majorHAnsi" w:hAnsiTheme="majorHAnsi"/>
+                <w:sz w:val="24"/>
+                <w:szCs w:val="24"/>
+                <w:lang w:eastAsia="zh-CN"/>
+              </w:rPr>
+            </w:pPr>
+            <w:r>
+              <w:rPr>
+                <w:rFonts w:asciiTheme="majorHAnsi" w:hAnsiTheme="majorHAnsi"/>
+                <w:sz w:val="24"/>
+                <w:szCs w:val="24"/>
+                <w:lang w:eastAsia="zh-CN"/>
+              </w:rPr>
+              <w:t>4- Driver 2 accepts deal.</w:t>
+            </w:r>
+          </w:p>
+        </w:tc>
+        <w:tc>
+          <w:tcPr>
+            <w:tcW w:w="1787" w:type="dxa"/>
+          </w:tcPr>
+          <w:p>
+            <w:pPr>
+              <w:rPr>
+                <w:rFonts w:asciiTheme="majorHAnsi" w:hAnsiTheme="majorHAnsi"/>
+                <w:sz w:val="24"/>
+                <w:szCs w:val="24"/>
+                <w:lang w:eastAsia="zh-CN"/>
+              </w:rPr>
+            </w:pPr>
+            <w:r>
+              <w:rPr>
+                <w:rFonts w:asciiTheme="majorHAnsi" w:hAnsiTheme="majorHAnsi"/>
+                <w:sz w:val="24"/>
+                <w:szCs w:val="24"/>
+                <w:lang w:eastAsia="zh-CN"/>
+              </w:rPr>
+              <w:t>- After step 4, show error message to driver 2: “</w:t>
+            </w:r>
+            <w:proofErr w:type="spellStart"/>
+            <w:r>
+              <w:rPr>
+                <w:rFonts w:asciiTheme="majorHAnsi" w:hAnsiTheme="majorHAnsi"/>
+                <w:sz w:val="24"/>
+                <w:szCs w:val="24"/>
+                <w:lang w:eastAsia="zh-CN"/>
+              </w:rPr>
+              <w:t>Đề</w:t>
+            </w:r>
+            <w:proofErr w:type="spellEnd"/>
+            <w:r>
+              <w:rPr>
+                <w:rFonts w:asciiTheme="majorHAnsi" w:hAnsiTheme="majorHAnsi"/>
+                <w:sz w:val="24"/>
+                <w:szCs w:val="24"/>
+                <w:lang w:eastAsia="zh-CN"/>
+              </w:rPr>
+              <w:t xml:space="preserve"> </w:t>
+            </w:r>
+            <w:proofErr w:type="spellStart"/>
+            <w:r>
+              <w:rPr>
+                <w:rFonts w:asciiTheme="majorHAnsi" w:hAnsiTheme="majorHAnsi"/>
+                <w:sz w:val="24"/>
+                <w:szCs w:val="24"/>
+                <w:lang w:eastAsia="zh-CN"/>
+              </w:rPr>
+              <w:t>nghị</w:t>
+            </w:r>
+            <w:proofErr w:type="spellEnd"/>
+            <w:r>
+              <w:rPr>
+                <w:rFonts w:asciiTheme="majorHAnsi" w:hAnsiTheme="majorHAnsi"/>
+                <w:sz w:val="24"/>
+                <w:szCs w:val="24"/>
+                <w:lang w:eastAsia="zh-CN"/>
+              </w:rPr>
+              <w:t xml:space="preserve"> </w:t>
+            </w:r>
+            <w:proofErr w:type="spellStart"/>
+            <w:r>
+              <w:rPr>
+                <w:rFonts w:asciiTheme="majorHAnsi" w:hAnsiTheme="majorHAnsi"/>
+                <w:sz w:val="24"/>
+                <w:szCs w:val="24"/>
+                <w:lang w:eastAsia="zh-CN"/>
+              </w:rPr>
+              <w:t>không</w:t>
+            </w:r>
+            <w:proofErr w:type="spellEnd"/>
+            <w:r>
+              <w:rPr>
+                <w:rFonts w:asciiTheme="majorHAnsi" w:hAnsiTheme="majorHAnsi"/>
+                <w:sz w:val="24"/>
+                <w:szCs w:val="24"/>
+                <w:lang w:eastAsia="zh-CN"/>
+              </w:rPr>
+              <w:t xml:space="preserve"> </w:t>
+            </w:r>
+            <w:proofErr w:type="spellStart"/>
+            <w:r>
+              <w:rPr>
+                <w:rFonts w:asciiTheme="majorHAnsi" w:hAnsiTheme="majorHAnsi"/>
+                <w:sz w:val="24"/>
+                <w:szCs w:val="24"/>
+                <w:lang w:eastAsia="zh-CN"/>
+              </w:rPr>
+              <w:t>còn</w:t>
+            </w:r>
+            <w:proofErr w:type="spellEnd"/>
+            <w:r>
+              <w:rPr>
+                <w:rFonts w:asciiTheme="majorHAnsi" w:hAnsiTheme="majorHAnsi"/>
+                <w:sz w:val="24"/>
+                <w:szCs w:val="24"/>
+                <w:lang w:eastAsia="zh-CN"/>
+              </w:rPr>
+              <w:t xml:space="preserve"> </w:t>
+            </w:r>
+            <w:proofErr w:type="spellStart"/>
+            <w:r>
+              <w:rPr>
+                <w:rFonts w:asciiTheme="majorHAnsi" w:hAnsiTheme="majorHAnsi"/>
+                <w:sz w:val="24"/>
+                <w:szCs w:val="24"/>
+                <w:lang w:eastAsia="zh-CN"/>
+              </w:rPr>
+              <w:t>tổn</w:t>
+            </w:r>
+            <w:proofErr w:type="spellEnd"/>
+            <w:r>
+              <w:rPr>
+                <w:rFonts w:asciiTheme="majorHAnsi" w:hAnsiTheme="majorHAnsi"/>
+                <w:sz w:val="24"/>
+                <w:szCs w:val="24"/>
+                <w:lang w:eastAsia="zh-CN"/>
+              </w:rPr>
+              <w:t xml:space="preserve"> </w:t>
+            </w:r>
+            <w:proofErr w:type="spellStart"/>
+            <w:r>
+              <w:rPr>
+                <w:rFonts w:asciiTheme="majorHAnsi" w:hAnsiTheme="majorHAnsi"/>
+                <w:sz w:val="24"/>
+                <w:szCs w:val="24"/>
+                <w:lang w:eastAsia="zh-CN"/>
+              </w:rPr>
+              <w:t>tại</w:t>
+            </w:r>
+            <w:proofErr w:type="spellEnd"/>
+            <w:r>
+              <w:rPr>
+                <w:rFonts w:asciiTheme="majorHAnsi" w:hAnsiTheme="majorHAnsi"/>
+                <w:sz w:val="24"/>
+                <w:szCs w:val="24"/>
+                <w:lang w:eastAsia="zh-CN"/>
+              </w:rPr>
+              <w:t>”.</w:t>
+            </w:r>
+          </w:p>
+        </w:tc>
+        <w:tc>
+          <w:tcPr>
+            <w:tcW w:w="2351" w:type="dxa"/>
+          </w:tcPr>
+          <w:p>
+            <w:pPr>
+              <w:rPr>
+                <w:rFonts w:asciiTheme="majorHAnsi" w:hAnsiTheme="majorHAnsi"/>
+                <w:sz w:val="24"/>
+                <w:szCs w:val="24"/>
+                <w:lang w:eastAsia="zh-CN"/>
+              </w:rPr>
+            </w:pPr>
+            <w:r>
+              <w:rPr>
+                <w:rFonts w:asciiTheme="majorHAnsi" w:hAnsiTheme="majorHAnsi"/>
+                <w:sz w:val="24"/>
+                <w:szCs w:val="24"/>
+                <w:lang w:eastAsia="zh-CN"/>
+              </w:rPr>
+              <w:t>OCG04, DCR03, DAD01, OOD01</w:t>
+            </w:r>
+          </w:p>
+        </w:tc>
+        <w:tc>
+          <w:tcPr>
+            <w:tcW w:w="1330" w:type="dxa"/>
+          </w:tcPr>
+          <w:p>
+            <w:pPr>
+              <w:rPr>
+                <w:rFonts w:asciiTheme="majorHAnsi" w:hAnsiTheme="majorHAnsi"/>
+                <w:sz w:val="24"/>
+                <w:szCs w:val="24"/>
+                <w:lang w:eastAsia="zh-CN"/>
+              </w:rPr>
+            </w:pPr>
+            <w:r>
+              <w:rPr>
+                <w:rFonts w:asciiTheme="majorHAnsi" w:hAnsiTheme="majorHAnsi"/>
+                <w:sz w:val="24"/>
+                <w:szCs w:val="24"/>
+                <w:lang w:eastAsia="zh-CN"/>
+              </w:rPr>
+              <w:t>Passed</w:t>
+            </w:r>
+          </w:p>
+        </w:tc>
+        <w:tc>
+          <w:tcPr>
+            <w:tcW w:w="2083" w:type="dxa"/>
+          </w:tcPr>
+          <w:p>
+            <w:pPr>
+              <w:rPr>
+                <w:rFonts w:asciiTheme="majorHAnsi" w:hAnsiTheme="majorHAnsi"/>
+                <w:sz w:val="24"/>
+                <w:szCs w:val="24"/>
+                <w:lang w:eastAsia="zh-CN"/>
+              </w:rPr>
+            </w:pPr>
+            <w:r>
+              <w:rPr>
+                <w:rFonts w:asciiTheme="majorHAnsi" w:hAnsiTheme="majorHAnsi"/>
+                <w:sz w:val="24"/>
+                <w:szCs w:val="24"/>
+                <w:lang w:eastAsia="zh-CN"/>
+              </w:rPr>
+              <w:t>14/04/2015</w:t>
+            </w:r>
+          </w:p>
+        </w:tc>
+        <w:tc>
+          <w:tcPr>
+            <w:tcW w:w="1679" w:type="dxa"/>
+          </w:tcPr>
+          <w:p>
+            <w:pPr>
+              <w:rPr>
+                <w:rFonts w:asciiTheme="majorHAnsi" w:hAnsiTheme="majorHAnsi"/>
+                <w:sz w:val="24"/>
+                <w:szCs w:val="24"/>
+                <w:lang w:eastAsia="zh-CN"/>
+              </w:rPr>
+            </w:pPr>
+          </w:p>
+        </w:tc>
+      </w:tr>
+      <w:tr>
+        <w:trPr>
+          <w:trHeight w:val="3247"/>
+        </w:trPr>
+        <w:tc>
+          <w:tcPr>
+            <w:tcW w:w="1009" w:type="dxa"/>
+          </w:tcPr>
+          <w:p>
+            <w:pPr>
+              <w:rPr>
+                <w:rFonts w:asciiTheme="majorHAnsi" w:hAnsiTheme="majorHAnsi"/>
+                <w:sz w:val="24"/>
+                <w:szCs w:val="24"/>
+                <w:lang w:eastAsia="zh-CN"/>
+              </w:rPr>
+            </w:pPr>
+            <w:bookmarkStart w:id="0" w:name="_GoBack" w:colFirst="5" w:colLast="6"/>
+            <w:r>
+              <w:rPr>
+                <w:rFonts w:asciiTheme="majorHAnsi" w:hAnsiTheme="majorHAnsi"/>
+                <w:sz w:val="24"/>
+                <w:szCs w:val="24"/>
+                <w:lang w:eastAsia="zh-CN"/>
+              </w:rPr>
+              <w:t>DAD01</w:t>
+            </w:r>
+          </w:p>
+        </w:tc>
+        <w:tc>
+          <w:tcPr>
+            <w:tcW w:w="2244" w:type="dxa"/>
+          </w:tcPr>
+          <w:p>
+            <w:pPr>
+              <w:rPr>
+                <w:rFonts w:asciiTheme="majorHAnsi" w:hAnsiTheme="majorHAnsi"/>
+                <w:sz w:val="24"/>
+                <w:szCs w:val="24"/>
+                <w:lang w:eastAsia="zh-CN"/>
+              </w:rPr>
+            </w:pPr>
+            <w:r>
+              <w:rPr>
+                <w:rFonts w:asciiTheme="majorHAnsi" w:hAnsiTheme="majorHAnsi"/>
+                <w:sz w:val="24"/>
+                <w:szCs w:val="24"/>
+                <w:lang w:eastAsia="zh-CN"/>
+              </w:rPr>
+              <w:t>Truck driver accepts goods without making deal</w:t>
+            </w:r>
+          </w:p>
+        </w:tc>
+        <w:tc>
+          <w:tcPr>
+            <w:tcW w:w="2351" w:type="dxa"/>
+          </w:tcPr>
+          <w:p>
+            <w:pPr>
+              <w:rPr>
+                <w:rFonts w:asciiTheme="majorHAnsi" w:hAnsiTheme="majorHAnsi"/>
+                <w:sz w:val="24"/>
+                <w:szCs w:val="24"/>
+                <w:lang w:eastAsia="zh-CN"/>
+              </w:rPr>
+            </w:pPr>
+            <w:r>
+              <w:rPr>
+                <w:rFonts w:asciiTheme="majorHAnsi" w:hAnsiTheme="majorHAnsi"/>
+                <w:sz w:val="24"/>
+                <w:szCs w:val="24"/>
+                <w:lang w:eastAsia="zh-CN"/>
+              </w:rPr>
+              <w:t>1- Owner creates goods, driver creates route. Both are matching to each other.</w:t>
+            </w:r>
+          </w:p>
+          <w:p>
+            <w:pPr>
+              <w:rPr>
+                <w:rFonts w:asciiTheme="majorHAnsi" w:hAnsiTheme="majorHAnsi"/>
+                <w:sz w:val="24"/>
+                <w:szCs w:val="24"/>
+                <w:lang w:eastAsia="zh-CN"/>
+              </w:rPr>
+            </w:pPr>
+            <w:r>
+              <w:rPr>
+                <w:rFonts w:asciiTheme="majorHAnsi" w:hAnsiTheme="majorHAnsi"/>
+                <w:sz w:val="24"/>
+                <w:szCs w:val="24"/>
+                <w:lang w:eastAsia="zh-CN"/>
+              </w:rPr>
+              <w:t>2- Driver clicks on “</w:t>
+            </w:r>
+            <w:proofErr w:type="spellStart"/>
+            <w:r>
+              <w:rPr>
+                <w:rFonts w:asciiTheme="majorHAnsi" w:hAnsiTheme="majorHAnsi"/>
+                <w:sz w:val="24"/>
+                <w:szCs w:val="24"/>
+                <w:lang w:eastAsia="zh-CN"/>
+              </w:rPr>
+              <w:t>Xem</w:t>
+            </w:r>
+            <w:proofErr w:type="spellEnd"/>
+            <w:r>
+              <w:rPr>
+                <w:rFonts w:asciiTheme="majorHAnsi" w:hAnsiTheme="majorHAnsi"/>
+                <w:sz w:val="24"/>
+                <w:szCs w:val="24"/>
+                <w:lang w:eastAsia="zh-CN"/>
+              </w:rPr>
+              <w:t xml:space="preserve"> </w:t>
+            </w:r>
+            <w:proofErr w:type="spellStart"/>
+            <w:r>
+              <w:rPr>
+                <w:rFonts w:asciiTheme="majorHAnsi" w:hAnsiTheme="majorHAnsi"/>
+                <w:sz w:val="24"/>
+                <w:szCs w:val="24"/>
+                <w:lang w:eastAsia="zh-CN"/>
+              </w:rPr>
+              <w:t>gợi</w:t>
+            </w:r>
+            <w:proofErr w:type="spellEnd"/>
+            <w:r>
+              <w:rPr>
+                <w:rFonts w:asciiTheme="majorHAnsi" w:hAnsiTheme="majorHAnsi"/>
+                <w:sz w:val="24"/>
+                <w:szCs w:val="24"/>
+                <w:lang w:eastAsia="zh-CN"/>
+              </w:rPr>
+              <w:t xml:space="preserve"> ý” button.</w:t>
+            </w:r>
+          </w:p>
+          <w:p>
+            <w:pPr>
+              <w:rPr>
+                <w:rFonts w:asciiTheme="majorHAnsi" w:hAnsiTheme="majorHAnsi"/>
+                <w:sz w:val="24"/>
+                <w:szCs w:val="24"/>
+                <w:lang w:eastAsia="zh-CN"/>
+              </w:rPr>
+            </w:pPr>
+            <w:r>
+              <w:rPr>
+                <w:rFonts w:asciiTheme="majorHAnsi" w:hAnsiTheme="majorHAnsi"/>
+                <w:sz w:val="24"/>
+                <w:szCs w:val="24"/>
+                <w:lang w:eastAsia="zh-CN"/>
+              </w:rPr>
+              <w:t>3- Driver clicks on goods.</w:t>
+            </w:r>
+          </w:p>
+          <w:p>
+            <w:pPr>
+              <w:rPr>
+                <w:rFonts w:asciiTheme="majorHAnsi" w:hAnsiTheme="majorHAnsi"/>
+                <w:sz w:val="24"/>
+                <w:szCs w:val="24"/>
+                <w:lang w:eastAsia="zh-CN"/>
+              </w:rPr>
+            </w:pPr>
+            <w:r>
+              <w:rPr>
+                <w:rFonts w:asciiTheme="majorHAnsi" w:hAnsiTheme="majorHAnsi"/>
+                <w:sz w:val="24"/>
+                <w:szCs w:val="24"/>
+                <w:lang w:eastAsia="zh-CN"/>
+              </w:rPr>
+              <w:t>4- Driver clicks “</w:t>
+            </w:r>
+            <w:proofErr w:type="spellStart"/>
+            <w:r>
+              <w:rPr>
+                <w:rFonts w:asciiTheme="majorHAnsi" w:hAnsiTheme="majorHAnsi"/>
+                <w:sz w:val="24"/>
+                <w:szCs w:val="24"/>
+                <w:lang w:eastAsia="zh-CN"/>
+              </w:rPr>
+              <w:t>Chấp</w:t>
+            </w:r>
+            <w:proofErr w:type="spellEnd"/>
+            <w:r>
+              <w:rPr>
+                <w:rFonts w:asciiTheme="majorHAnsi" w:hAnsiTheme="majorHAnsi"/>
+                <w:sz w:val="24"/>
+                <w:szCs w:val="24"/>
+                <w:lang w:eastAsia="zh-CN"/>
+              </w:rPr>
+              <w:t xml:space="preserve"> </w:t>
+            </w:r>
+            <w:proofErr w:type="spellStart"/>
+            <w:r>
+              <w:rPr>
+                <w:rFonts w:asciiTheme="majorHAnsi" w:hAnsiTheme="majorHAnsi"/>
+                <w:sz w:val="24"/>
+                <w:szCs w:val="24"/>
+                <w:lang w:eastAsia="zh-CN"/>
+              </w:rPr>
+              <w:t>nhận</w:t>
+            </w:r>
+            <w:proofErr w:type="spellEnd"/>
+            <w:r>
+              <w:rPr>
+                <w:rFonts w:asciiTheme="majorHAnsi" w:hAnsiTheme="majorHAnsi"/>
+                <w:sz w:val="24"/>
+                <w:szCs w:val="24"/>
+                <w:lang w:eastAsia="zh-CN"/>
+              </w:rPr>
+              <w:t>” button.</w:t>
+            </w:r>
+          </w:p>
+        </w:tc>
+        <w:tc>
+          <w:tcPr>
+            <w:tcW w:w="1787" w:type="dxa"/>
+          </w:tcPr>
+          <w:p>
+            <w:pPr>
+              <w:rPr>
+                <w:rFonts w:asciiTheme="majorHAnsi" w:hAnsiTheme="majorHAnsi"/>
+                <w:sz w:val="24"/>
+                <w:szCs w:val="24"/>
+                <w:lang w:eastAsia="zh-CN"/>
+              </w:rPr>
+            </w:pPr>
+            <w:r>
+              <w:rPr>
+                <w:rFonts w:asciiTheme="majorHAnsi" w:hAnsiTheme="majorHAnsi"/>
+                <w:sz w:val="24"/>
+                <w:szCs w:val="24"/>
+                <w:lang w:eastAsia="zh-CN"/>
+              </w:rPr>
+              <w:t>- After step 2, show “</w:t>
+            </w:r>
+            <w:proofErr w:type="spellStart"/>
+            <w:r>
+              <w:rPr>
+                <w:rFonts w:asciiTheme="majorHAnsi" w:hAnsiTheme="majorHAnsi"/>
+                <w:sz w:val="24"/>
+                <w:szCs w:val="24"/>
+                <w:lang w:eastAsia="zh-CN"/>
+              </w:rPr>
+              <w:t>Gợi</w:t>
+            </w:r>
+            <w:proofErr w:type="spellEnd"/>
+            <w:r>
+              <w:rPr>
+                <w:rFonts w:asciiTheme="majorHAnsi" w:hAnsiTheme="majorHAnsi"/>
+                <w:sz w:val="24"/>
+                <w:szCs w:val="24"/>
+                <w:lang w:eastAsia="zh-CN"/>
+              </w:rPr>
+              <w:t xml:space="preserve"> ý” screen.</w:t>
+            </w:r>
+          </w:p>
+          <w:p>
+            <w:pPr>
+              <w:rPr>
+                <w:rFonts w:asciiTheme="majorHAnsi" w:hAnsiTheme="majorHAnsi"/>
+                <w:sz w:val="24"/>
+                <w:szCs w:val="24"/>
+                <w:lang w:eastAsia="zh-CN"/>
+              </w:rPr>
+            </w:pPr>
+            <w:r>
+              <w:rPr>
+                <w:rFonts w:asciiTheme="majorHAnsi" w:hAnsiTheme="majorHAnsi"/>
+                <w:sz w:val="24"/>
+                <w:szCs w:val="24"/>
+                <w:lang w:eastAsia="zh-CN"/>
+              </w:rPr>
+              <w:t>- After step 3, show “</w:t>
+            </w:r>
+            <w:proofErr w:type="spellStart"/>
+            <w:r>
+              <w:rPr>
+                <w:rFonts w:asciiTheme="majorHAnsi" w:hAnsiTheme="majorHAnsi"/>
+                <w:sz w:val="24"/>
+                <w:szCs w:val="24"/>
+                <w:lang w:eastAsia="zh-CN"/>
+              </w:rPr>
+              <w:t>Gửi</w:t>
+            </w:r>
+            <w:proofErr w:type="spellEnd"/>
+            <w:r>
+              <w:rPr>
+                <w:rFonts w:asciiTheme="majorHAnsi" w:hAnsiTheme="majorHAnsi"/>
+                <w:sz w:val="24"/>
+                <w:szCs w:val="24"/>
+                <w:lang w:eastAsia="zh-CN"/>
+              </w:rPr>
+              <w:t xml:space="preserve"> </w:t>
+            </w:r>
+            <w:proofErr w:type="spellStart"/>
+            <w:r>
+              <w:rPr>
+                <w:rFonts w:asciiTheme="majorHAnsi" w:hAnsiTheme="majorHAnsi"/>
+                <w:sz w:val="24"/>
+                <w:szCs w:val="24"/>
+                <w:lang w:eastAsia="zh-CN"/>
+              </w:rPr>
+              <w:t>đề</w:t>
+            </w:r>
+            <w:proofErr w:type="spellEnd"/>
+            <w:r>
+              <w:rPr>
+                <w:rFonts w:asciiTheme="majorHAnsi" w:hAnsiTheme="majorHAnsi"/>
+                <w:sz w:val="24"/>
+                <w:szCs w:val="24"/>
+                <w:lang w:eastAsia="zh-CN"/>
+              </w:rPr>
+              <w:t xml:space="preserve"> </w:t>
+            </w:r>
+            <w:proofErr w:type="spellStart"/>
+            <w:r>
+              <w:rPr>
+                <w:rFonts w:asciiTheme="majorHAnsi" w:hAnsiTheme="majorHAnsi"/>
+                <w:sz w:val="24"/>
+                <w:szCs w:val="24"/>
+                <w:lang w:eastAsia="zh-CN"/>
+              </w:rPr>
+              <w:t>nghị</w:t>
+            </w:r>
+            <w:proofErr w:type="spellEnd"/>
+            <w:r>
+              <w:rPr>
+                <w:rFonts w:asciiTheme="majorHAnsi" w:hAnsiTheme="majorHAnsi"/>
+                <w:sz w:val="24"/>
+                <w:szCs w:val="24"/>
+                <w:lang w:eastAsia="zh-CN"/>
+              </w:rPr>
+              <w:t>” screen.</w:t>
+            </w:r>
+          </w:p>
+          <w:p>
+            <w:pPr>
+              <w:rPr>
+                <w:rFonts w:asciiTheme="majorHAnsi" w:hAnsiTheme="majorHAnsi"/>
+                <w:sz w:val="24"/>
+                <w:szCs w:val="24"/>
+                <w:lang w:eastAsia="zh-CN"/>
+              </w:rPr>
+            </w:pPr>
+            <w:r>
+              <w:rPr>
+                <w:rFonts w:asciiTheme="majorHAnsi" w:hAnsiTheme="majorHAnsi"/>
+                <w:sz w:val="24"/>
+                <w:szCs w:val="24"/>
+                <w:lang w:eastAsia="zh-CN"/>
+              </w:rPr>
+              <w:t>- After step 3, show success message “</w:t>
+            </w:r>
+            <w:proofErr w:type="spellStart"/>
+            <w:r>
+              <w:rPr>
+                <w:rFonts w:asciiTheme="majorHAnsi" w:hAnsiTheme="majorHAnsi"/>
+                <w:sz w:val="24"/>
+                <w:szCs w:val="24"/>
+                <w:lang w:eastAsia="zh-CN"/>
+              </w:rPr>
+              <w:t>Hàng</w:t>
+            </w:r>
+            <w:proofErr w:type="spellEnd"/>
+            <w:r>
+              <w:rPr>
+                <w:rFonts w:asciiTheme="majorHAnsi" w:hAnsiTheme="majorHAnsi"/>
+                <w:sz w:val="24"/>
+                <w:szCs w:val="24"/>
+                <w:lang w:eastAsia="zh-CN"/>
+              </w:rPr>
+              <w:t xml:space="preserve"> </w:t>
+            </w:r>
+            <w:proofErr w:type="spellStart"/>
+            <w:r>
+              <w:rPr>
+                <w:rFonts w:asciiTheme="majorHAnsi" w:hAnsiTheme="majorHAnsi"/>
+                <w:sz w:val="24"/>
+                <w:szCs w:val="24"/>
+                <w:lang w:eastAsia="zh-CN"/>
+              </w:rPr>
+              <w:t>hóa</w:t>
+            </w:r>
+            <w:proofErr w:type="spellEnd"/>
+            <w:r>
+              <w:rPr>
+                <w:rFonts w:asciiTheme="majorHAnsi" w:hAnsiTheme="majorHAnsi"/>
+                <w:sz w:val="24"/>
+                <w:szCs w:val="24"/>
+                <w:lang w:eastAsia="zh-CN"/>
+              </w:rPr>
+              <w:t xml:space="preserve"> </w:t>
+            </w:r>
+            <w:proofErr w:type="spellStart"/>
+            <w:r>
+              <w:rPr>
+                <w:rFonts w:asciiTheme="majorHAnsi" w:hAnsiTheme="majorHAnsi"/>
+                <w:sz w:val="24"/>
+                <w:szCs w:val="24"/>
+                <w:lang w:eastAsia="zh-CN"/>
+              </w:rPr>
+              <w:t>đã</w:t>
+            </w:r>
+            <w:proofErr w:type="spellEnd"/>
+            <w:r>
+              <w:rPr>
+                <w:rFonts w:asciiTheme="majorHAnsi" w:hAnsiTheme="majorHAnsi"/>
+                <w:sz w:val="24"/>
+                <w:szCs w:val="24"/>
+                <w:lang w:eastAsia="zh-CN"/>
+              </w:rPr>
+              <w:t xml:space="preserve"> </w:t>
+            </w:r>
+            <w:proofErr w:type="spellStart"/>
+            <w:r>
+              <w:rPr>
+                <w:rFonts w:asciiTheme="majorHAnsi" w:hAnsiTheme="majorHAnsi"/>
+                <w:sz w:val="24"/>
+                <w:szCs w:val="24"/>
+                <w:lang w:eastAsia="zh-CN"/>
+              </w:rPr>
+              <w:t>được</w:t>
+            </w:r>
+            <w:proofErr w:type="spellEnd"/>
+            <w:r>
+              <w:rPr>
+                <w:rFonts w:asciiTheme="majorHAnsi" w:hAnsiTheme="majorHAnsi"/>
+                <w:sz w:val="24"/>
+                <w:szCs w:val="24"/>
+                <w:lang w:eastAsia="zh-CN"/>
+              </w:rPr>
+              <w:t xml:space="preserve"> </w:t>
+            </w:r>
+            <w:proofErr w:type="spellStart"/>
+            <w:r>
+              <w:rPr>
+                <w:rFonts w:asciiTheme="majorHAnsi" w:hAnsiTheme="majorHAnsi"/>
+                <w:sz w:val="24"/>
+                <w:szCs w:val="24"/>
+                <w:lang w:eastAsia="zh-CN"/>
+              </w:rPr>
+              <w:t>chấp</w:t>
+            </w:r>
+            <w:proofErr w:type="spellEnd"/>
+            <w:r>
+              <w:rPr>
+                <w:rFonts w:asciiTheme="majorHAnsi" w:hAnsiTheme="majorHAnsi"/>
+                <w:sz w:val="24"/>
+                <w:szCs w:val="24"/>
+                <w:lang w:eastAsia="zh-CN"/>
+              </w:rPr>
+              <w:t xml:space="preserve"> </w:t>
+            </w:r>
+            <w:proofErr w:type="spellStart"/>
+            <w:r>
+              <w:rPr>
+                <w:rFonts w:asciiTheme="majorHAnsi" w:hAnsiTheme="majorHAnsi"/>
+                <w:sz w:val="24"/>
+                <w:szCs w:val="24"/>
+                <w:lang w:eastAsia="zh-CN"/>
+              </w:rPr>
+              <w:t>nhận</w:t>
+            </w:r>
+            <w:proofErr w:type="spellEnd"/>
+            <w:r>
+              <w:rPr>
+                <w:rFonts w:asciiTheme="majorHAnsi" w:hAnsiTheme="majorHAnsi"/>
+                <w:sz w:val="24"/>
+                <w:szCs w:val="24"/>
+                <w:lang w:eastAsia="zh-CN"/>
+              </w:rPr>
+              <w:t>”.</w:t>
+            </w:r>
+          </w:p>
+        </w:tc>
+        <w:tc>
+          <w:tcPr>
+            <w:tcW w:w="2351" w:type="dxa"/>
+          </w:tcPr>
+          <w:p>
+            <w:pPr>
+              <w:rPr>
+                <w:rFonts w:asciiTheme="majorHAnsi" w:hAnsiTheme="majorHAnsi"/>
+                <w:sz w:val="24"/>
+                <w:szCs w:val="24"/>
+                <w:lang w:eastAsia="zh-CN"/>
+              </w:rPr>
+            </w:pPr>
+            <w:r>
+              <w:rPr>
+                <w:rFonts w:asciiTheme="majorHAnsi" w:hAnsiTheme="majorHAnsi"/>
+                <w:sz w:val="24"/>
+                <w:szCs w:val="24"/>
+                <w:lang w:eastAsia="zh-CN"/>
+              </w:rPr>
+              <w:t>OCG04, DCR03, DGG01</w:t>
+            </w:r>
+          </w:p>
+        </w:tc>
+        <w:tc>
+          <w:tcPr>
+            <w:tcW w:w="1330" w:type="dxa"/>
+          </w:tcPr>
+          <w:p>
+            <w:pPr>
+              <w:rPr>
+                <w:rFonts w:asciiTheme="majorHAnsi" w:hAnsiTheme="majorHAnsi"/>
+                <w:sz w:val="24"/>
+                <w:szCs w:val="24"/>
+                <w:lang w:eastAsia="zh-CN"/>
+              </w:rPr>
+            </w:pPr>
+            <w:r>
+              <w:rPr>
+                <w:rFonts w:asciiTheme="majorHAnsi" w:hAnsiTheme="majorHAnsi"/>
+                <w:sz w:val="24"/>
+                <w:szCs w:val="24"/>
+                <w:lang w:eastAsia="zh-CN"/>
+              </w:rPr>
+              <w:t>Passed</w:t>
+            </w:r>
+          </w:p>
+        </w:tc>
+        <w:tc>
+          <w:tcPr>
+            <w:tcW w:w="2083" w:type="dxa"/>
+          </w:tcPr>
+          <w:p>
+            <w:pPr>
+              <w:rPr>
+                <w:rFonts w:asciiTheme="majorHAnsi" w:hAnsiTheme="majorHAnsi"/>
+                <w:sz w:val="24"/>
+                <w:szCs w:val="24"/>
+                <w:lang w:eastAsia="zh-CN"/>
+              </w:rPr>
+            </w:pPr>
+            <w:r>
+              <w:rPr>
+                <w:rFonts w:asciiTheme="majorHAnsi" w:hAnsiTheme="majorHAnsi"/>
+                <w:sz w:val="24"/>
+                <w:szCs w:val="24"/>
+                <w:lang w:eastAsia="zh-CN"/>
+              </w:rPr>
+              <w:t>14/04/2015</w:t>
+            </w:r>
+          </w:p>
+        </w:tc>
+        <w:tc>
+          <w:tcPr>
+            <w:tcW w:w="1679" w:type="dxa"/>
+          </w:tcPr>
+          <w:p>
+            <w:pPr>
+              <w:rPr>
+                <w:rFonts w:asciiTheme="majorHAnsi" w:hAnsiTheme="majorHAnsi"/>
+                <w:sz w:val="24"/>
+                <w:szCs w:val="24"/>
+                <w:lang w:eastAsia="zh-CN"/>
+              </w:rPr>
+            </w:pPr>
+          </w:p>
+        </w:tc>
+      </w:tr>
     </w:tbl>
+    <w:bookmarkEnd w:id="0"/>
     <w:p>
       <w:r>
         <w:t>Decline deal:</w:t>
@@ -33208,16 +34467,7 @@
                 <w:szCs w:val="24"/>
                 <w:lang w:eastAsia="zh-CN"/>
               </w:rPr>
-              <w:t>Truck driver gets suggestion goods</w:t>
-            </w:r>
-            <w:r>
-              <w:rPr>
-                <w:rFonts w:asciiTheme="majorHAnsi" w:hAnsiTheme="majorHAnsi"/>
-                <w:sz w:val="24"/>
-                <w:szCs w:val="24"/>
-                <w:lang w:eastAsia="zh-CN"/>
-              </w:rPr>
-              <w:t xml:space="preserve"> for his route</w:t>
+              <w:t>Truck driver gets suggestion goods for his route</w:t>
             </w:r>
           </w:p>
         </w:tc>
@@ -34206,34 +35456,7 @@
                 <w:szCs w:val="24"/>
                 <w:lang w:eastAsia="zh-CN"/>
               </w:rPr>
-              <w:t>Truck driver gets</w:t>
-            </w:r>
-            <w:r>
-              <w:rPr>
-                <w:rFonts w:asciiTheme="majorHAnsi" w:hAnsiTheme="majorHAnsi"/>
-                <w:sz w:val="24"/>
-                <w:szCs w:val="24"/>
-                <w:lang w:eastAsia="zh-CN"/>
-              </w:rPr>
-              <w:t xml:space="preserve"> no</w:t>
-            </w:r>
-            <w:r>
-              <w:rPr>
-                <w:rFonts w:asciiTheme="majorHAnsi" w:hAnsiTheme="majorHAnsi"/>
-                <w:sz w:val="24"/>
-                <w:szCs w:val="24"/>
-                <w:lang w:eastAsia="zh-CN"/>
-              </w:rPr>
-              <w:t xml:space="preserve"> suggestion goods for his route</w:t>
-            </w:r>
-            <w:r>
-              <w:rPr>
-                <w:rFonts w:asciiTheme="majorHAnsi" w:hAnsiTheme="majorHAnsi"/>
-                <w:sz w:val="24"/>
-                <w:szCs w:val="24"/>
-                <w:lang w:eastAsia="zh-CN"/>
-              </w:rPr>
-              <w:t xml:space="preserve"> because of no matching route.</w:t>
+              <w:t>Truck driver gets no suggestion goods for his route because of no matching route.</w:t>
             </w:r>
           </w:p>
         </w:tc>
@@ -35079,16 +36302,7 @@
                 <w:szCs w:val="24"/>
                 <w:lang w:eastAsia="zh-CN"/>
               </w:rPr>
-              <w:t>DGG</w:t>
-            </w:r>
-            <w:r>
-              <w:rPr>
-                <w:rFonts w:asciiTheme="majorHAnsi" w:hAnsiTheme="majorHAnsi"/>
-                <w:sz w:val="24"/>
-                <w:szCs w:val="24"/>
-                <w:lang w:eastAsia="zh-CN"/>
-              </w:rPr>
-              <w:t>03</w:t>
+              <w:t>DGG03</w:t>
             </w:r>
           </w:p>
         </w:tc>
@@ -35112,34 +36326,7 @@
                 <w:szCs w:val="24"/>
                 <w:lang w:eastAsia="zh-CN"/>
               </w:rPr>
-              <w:t>Truck driver gets</w:t>
-            </w:r>
-            <w:r>
-              <w:rPr>
-                <w:rFonts w:asciiTheme="majorHAnsi" w:hAnsiTheme="majorHAnsi"/>
-                <w:sz w:val="24"/>
-                <w:szCs w:val="24"/>
-                <w:lang w:eastAsia="zh-CN"/>
-              </w:rPr>
-              <w:t xml:space="preserve"> no</w:t>
-            </w:r>
-            <w:r>
-              <w:rPr>
-                <w:rFonts w:asciiTheme="majorHAnsi" w:hAnsiTheme="majorHAnsi"/>
-                <w:sz w:val="24"/>
-                <w:szCs w:val="24"/>
-                <w:lang w:eastAsia="zh-CN"/>
-              </w:rPr>
-              <w:t xml:space="preserve"> suggestion goods for his route</w:t>
-            </w:r>
-            <w:r>
-              <w:rPr>
-                <w:rFonts w:asciiTheme="majorHAnsi" w:hAnsiTheme="majorHAnsi"/>
-                <w:sz w:val="24"/>
-                <w:szCs w:val="24"/>
-                <w:lang w:eastAsia="zh-CN"/>
-              </w:rPr>
-              <w:t xml:space="preserve"> because of no matching category.</w:t>
+              <w:t>Truck driver gets no suggestion goods for his route because of no matching category.</w:t>
             </w:r>
           </w:p>
         </w:tc>
@@ -35302,16 +36489,7 @@
                 <w:szCs w:val="24"/>
                 <w:lang w:eastAsia="zh-CN"/>
               </w:rPr>
-              <w:t>”, start time: “15/04/2015 4:00”, finish time: “17/04/2015”, weight: “8000”</w:t>
-            </w:r>
-            <w:r>
-              <w:rPr>
-                <w:rFonts w:asciiTheme="majorHAnsi" w:hAnsiTheme="majorHAnsi"/>
-                <w:sz w:val="24"/>
-                <w:szCs w:val="24"/>
-                <w:lang w:eastAsia="zh-CN"/>
-              </w:rPr>
-              <w:t>, exclude category: “</w:t>
+              <w:t>”, start time: “15/04/2015 4:00”, finish time: “17/04/2015”, weight: “8000”, exclude category: “</w:t>
             </w:r>
             <w:proofErr w:type="spellStart"/>
             <w:r>
@@ -35371,16 +36549,7 @@
                 <w:szCs w:val="24"/>
                 <w:lang w:eastAsia="zh-CN"/>
               </w:rPr>
-              <w:t>”</w:t>
-            </w:r>
-            <w:r>
-              <w:rPr>
-                <w:rFonts w:asciiTheme="majorHAnsi" w:hAnsiTheme="majorHAnsi"/>
-                <w:sz w:val="24"/>
-                <w:szCs w:val="24"/>
-                <w:lang w:eastAsia="zh-CN"/>
-              </w:rPr>
-              <w:t>.</w:t>
+              <w:t>”.</w:t>
             </w:r>
           </w:p>
           <w:p>
@@ -36045,16 +37214,7 @@
                 <w:szCs w:val="24"/>
                 <w:lang w:eastAsia="zh-CN"/>
               </w:rPr>
-              <w:t>DGG</w:t>
-            </w:r>
-            <w:r>
-              <w:rPr>
-                <w:rFonts w:asciiTheme="majorHAnsi" w:hAnsiTheme="majorHAnsi"/>
-                <w:sz w:val="24"/>
-                <w:szCs w:val="24"/>
-                <w:lang w:eastAsia="zh-CN"/>
-              </w:rPr>
-              <w:t>04</w:t>
+              <w:t>DGG04</w:t>
             </w:r>
           </w:p>
         </w:tc>
@@ -36078,34 +37238,7 @@
                 <w:szCs w:val="24"/>
                 <w:lang w:eastAsia="zh-CN"/>
               </w:rPr>
-              <w:t>Truck driver gets</w:t>
-            </w:r>
-            <w:r>
-              <w:rPr>
-                <w:rFonts w:asciiTheme="majorHAnsi" w:hAnsiTheme="majorHAnsi"/>
-                <w:sz w:val="24"/>
-                <w:szCs w:val="24"/>
-                <w:lang w:eastAsia="zh-CN"/>
-              </w:rPr>
-              <w:t xml:space="preserve"> no</w:t>
-            </w:r>
-            <w:r>
-              <w:rPr>
-                <w:rFonts w:asciiTheme="majorHAnsi" w:hAnsiTheme="majorHAnsi"/>
-                <w:sz w:val="24"/>
-                <w:szCs w:val="24"/>
-                <w:lang w:eastAsia="zh-CN"/>
-              </w:rPr>
-              <w:t xml:space="preserve"> suggestion goods for his route</w:t>
-            </w:r>
-            <w:r>
-              <w:rPr>
-                <w:rFonts w:asciiTheme="majorHAnsi" w:hAnsiTheme="majorHAnsi"/>
-                <w:sz w:val="24"/>
-                <w:szCs w:val="24"/>
-                <w:lang w:eastAsia="zh-CN"/>
-              </w:rPr>
-              <w:t xml:space="preserve"> because of no matching date.</w:t>
+              <w:t>Truck driver gets no suggestion goods for his route because of no matching date.</w:t>
             </w:r>
           </w:p>
         </w:tc>
@@ -36933,16 +38066,7 @@
                 <w:szCs w:val="24"/>
                 <w:lang w:eastAsia="zh-CN"/>
               </w:rPr>
-              <w:t>DGG</w:t>
-            </w:r>
-            <w:r>
-              <w:rPr>
-                <w:rFonts w:asciiTheme="majorHAnsi" w:hAnsiTheme="majorHAnsi"/>
-                <w:sz w:val="24"/>
-                <w:szCs w:val="24"/>
-                <w:lang w:eastAsia="zh-CN"/>
-              </w:rPr>
-              <w:t>05</w:t>
+              <w:t>DGG05</w:t>
             </w:r>
           </w:p>
         </w:tc>
@@ -37704,8 +38828,6 @@
               </w:rPr>
               <w:t>DRC03, OCG04</w:t>
             </w:r>
-            <w:bookmarkStart w:id="0" w:name="_GoBack"/>
-            <w:bookmarkEnd w:id="0"/>
           </w:p>
         </w:tc>
         <w:tc>

</xml_diff>